<commit_message>
fixed wavefront plot layout and changed in docx file
</commit_message>
<xml_diff>
--- a/book/documents/Announcement OPOSSUM v0_4_0.docx
+++ b/book/documents/Announcement OPOSSUM v0_4_0.docx
@@ -1,13 +1,11 @@
 
 <file path=word/document.xml><?xml version="1.0" encoding="utf-8"?>
-<w:document xmlns:wpc="http://schemas.microsoft.com/office/word/2010/wordprocessingCanvas" xmlns:cx="http://schemas.microsoft.com/office/drawing/2014/chartex" xmlns:cx1="http://schemas.microsoft.com/office/drawing/2015/9/8/chartex" xmlns:cx2="http://schemas.microsoft.com/office/drawing/2015/10/21/chartex" xmlns:cx3="http://schemas.microsoft.com/office/drawing/2016/5/9/chartex" xmlns:cx4="http://schemas.microsoft.com/office/drawing/2016/5/10/chartex" xmlns:cx5="http://schemas.microsoft.com/office/drawing/2016/5/11/chartex" xmlns:cx6="http://schemas.microsoft.com/office/drawing/2016/5/12/chartex" xmlns:cx7="http://schemas.microsoft.com/office/drawing/2016/5/13/chartex" xmlns:cx8="http://schemas.microsoft.com/office/drawing/2016/5/14/chartex" xmlns:mc="http://schemas.openxmlformats.org/markup-compatibility/2006" xmlns:aink="http://schemas.microsoft.com/office/drawing/2016/ink" xmlns:am3d="http://schemas.microsoft.com/office/drawing/2017/model3d" xmlns:o="urn:schemas-microsoft-com:office:office" xmlns:r="http://schemas.openxmlformats.org/officeDocument/2006/relationships" xmlns:m="http://schemas.openxmlformats.org/officeDocument/2006/math" xmlns:v="urn:schemas-microsoft-com:vml" xmlns:wp14="http://schemas.microsoft.com/office/word/2010/wordprocessingDrawing" xmlns:wp="http://schemas.openxmlformats.org/drawingml/2006/wordprocessingDrawing" xmlns:w10="urn:schemas-microsoft-com:office:word" xmlns:w="http://schemas.openxmlformats.org/wordprocessingml/2006/main" xmlns:w14="http://schemas.microsoft.com/office/word/2010/wordml" xmlns:w15="http://schemas.microsoft.com/office/word/2012/wordml" xmlns:w16cex="http://schemas.microsoft.com/office/word/2018/wordml/cex" xmlns:w16cid="http://schemas.microsoft.com/office/word/2016/wordml/cid" xmlns:w16="http://schemas.microsoft.com/office/word/2018/wordml" xmlns:w16sdtdh="http://schemas.microsoft.com/office/word/2020/wordml/sdtdatahash" xmlns:w16se="http://schemas.microsoft.com/office/word/2015/wordml/symex" xmlns:wpg="http://schemas.microsoft.com/office/word/2010/wordprocessingGroup" xmlns:wpi="http://schemas.microsoft.com/office/word/2010/wordprocessingInk" xmlns:wne="http://schemas.microsoft.com/office/word/2006/wordml" xmlns:wps="http://schemas.microsoft.com/office/word/2010/wordprocessingShape" mc:Ignorable="w14 w15 w16se w16cid w16 w16cex w16sdtdh wp14">
+<w:document xmlns:wpc="http://schemas.microsoft.com/office/word/2010/wordprocessingCanvas" xmlns:cx="http://schemas.microsoft.com/office/drawing/2014/chartex" xmlns:cx1="http://schemas.microsoft.com/office/drawing/2015/9/8/chartex" xmlns:mc="http://schemas.openxmlformats.org/markup-compatibility/2006" xmlns:o="urn:schemas-microsoft-com:office:office" xmlns:r="http://schemas.openxmlformats.org/officeDocument/2006/relationships" xmlns:m="http://schemas.openxmlformats.org/officeDocument/2006/math" xmlns:v="urn:schemas-microsoft-com:vml" xmlns:wp14="http://schemas.microsoft.com/office/word/2010/wordprocessingDrawing" xmlns:wp="http://schemas.openxmlformats.org/drawingml/2006/wordprocessingDrawing" xmlns:w10="urn:schemas-microsoft-com:office:word" xmlns:w="http://schemas.openxmlformats.org/wordprocessingml/2006/main" xmlns:w14="http://schemas.microsoft.com/office/word/2010/wordml" xmlns:w15="http://schemas.microsoft.com/office/word/2012/wordml" xmlns:w16se="http://schemas.microsoft.com/office/word/2015/wordml/symex" xmlns:wpg="http://schemas.microsoft.com/office/word/2010/wordprocessingGroup" xmlns:wpi="http://schemas.microsoft.com/office/word/2010/wordprocessingInk" xmlns:wne="http://schemas.microsoft.com/office/word/2006/wordml" xmlns:wps="http://schemas.microsoft.com/office/word/2010/wordprocessingShape" mc:Ignorable="w14 w15 w16se wp14">
   <w:body>
     <w:p>
       <w:pPr>
-        <w:pStyle w:val="Titel"/>
-      </w:pPr>
-      <w:bookmarkStart w:id="0" w:name="_GoBack"/>
-      <w:bookmarkEnd w:id="0"/>
+        <w:pStyle w:val="Title"/>
+      </w:pPr>
       <w:r>
         <w:t>OPOSSUM v0.4.0 released</w:t>
       </w:r>
@@ -57,7 +55,7 @@
     </w:p>
     <w:p>
       <w:pPr>
-        <w:pStyle w:val="berschrift1"/>
+        <w:pStyle w:val="Heading1"/>
       </w:pPr>
       <w:r>
         <w:t>Improved ray tracing capabilities</w:t>
@@ -106,7 +104,7 @@
                           <a14:useLocalDpi xmlns:a14="http://schemas.microsoft.com/office/drawing/2010/main" val="0"/>
                         </a:ext>
                         <a:ext uri="{96DAC541-7B7A-43D3-8B79-37D633B846F1}">
-                          <asvg:svgBlip xmlns:asvg="http://schemas.microsoft.com/office/drawing/2016/SVG/main" r:embed="rId6"/>
+                          <asvg:svgBlip xmlns:asvg="http://schemas.microsoft.com/office/drawing/2016/SVG/main" xmlns:w16sdtdh="http://schemas.microsoft.com/office/word/2020/wordml/sdtdatahash" xmlns:w16="http://schemas.microsoft.com/office/word/2018/wordml" xmlns:w16cid="http://schemas.microsoft.com/office/word/2016/wordml/cid" xmlns:w16cex="http://schemas.microsoft.com/office/word/2018/wordml/cex" xmlns:w="http://schemas.openxmlformats.org/wordprocessingml/2006/main" xmlns:w10="urn:schemas-microsoft-com:office:word" xmlns:v="urn:schemas-microsoft-com:vml" xmlns:o="urn:schemas-microsoft-com:office:office" xmlns:am3d="http://schemas.microsoft.com/office/drawing/2017/model3d" xmlns:aink="http://schemas.microsoft.com/office/drawing/2016/ink" xmlns:cx8="http://schemas.microsoft.com/office/drawing/2016/5/14/chartex" xmlns:cx7="http://schemas.microsoft.com/office/drawing/2016/5/13/chartex" xmlns:cx6="http://schemas.microsoft.com/office/drawing/2016/5/12/chartex" xmlns:cx5="http://schemas.microsoft.com/office/drawing/2016/5/11/chartex" xmlns:cx4="http://schemas.microsoft.com/office/drawing/2016/5/10/chartex" xmlns:cx3="http://schemas.microsoft.com/office/drawing/2016/5/9/chartex" xmlns:cx2="http://schemas.microsoft.com/office/drawing/2015/10/21/chartex" xmlns="" r:embed="rId6"/>
                         </a:ext>
                       </a:extLst>
                     </a:blip>
@@ -152,7 +150,7 @@
     </w:p>
     <w:p>
       <w:pPr>
-        <w:pStyle w:val="berschrift1"/>
+        <w:pStyle w:val="Heading1"/>
       </w:pPr>
       <w:r>
         <w:t>Calculation of wavefront maps</w:t>
@@ -175,9 +173,9 @@
           <w:noProof/>
         </w:rPr>
         <w:drawing>
-          <wp:inline distT="0" distB="0" distL="0" distR="0" wp14:anchorId="7C164BA9" wp14:editId="2CF84AE5">
-            <wp:extent cx="1705970" cy="2372976"/>
-            <wp:effectExtent l="0" t="0" r="8890" b="8890"/>
+          <wp:inline distT="0" distB="0" distL="0" distR="0" wp14:anchorId="7C164BA9" wp14:editId="4B9D7A0D">
+            <wp:extent cx="1726982" cy="1446889"/>
+            <wp:effectExtent l="0" t="0" r="6985" b="1270"/>
             <wp:docPr id="4" name="Grafik 4"/>
             <wp:cNvGraphicFramePr>
               <a:graphicFrameLocks xmlns:a="http://schemas.openxmlformats.org/drawingml/2006/main" noChangeAspect="1"/>
@@ -204,7 +202,7 @@
                   <pic:spPr>
                     <a:xfrm>
                       <a:off x="0" y="0"/>
-                      <a:ext cx="1726982" cy="2402204"/>
+                      <a:ext cx="1726982" cy="1446889"/>
                     </a:xfrm>
                     <a:prstGeom prst="rect">
                       <a:avLst/>
@@ -248,16 +246,19 @@
     </w:p>
     <w:p>
       <w:pPr>
-        <w:pStyle w:val="berschrift1"/>
-      </w:pPr>
+        <w:pStyle w:val="Heading1"/>
+      </w:pPr>
+      <w:r>
+        <w:t>Calculation of fluence maps</w:t>
+      </w:r>
+    </w:p>
+    <w:p>
+      <w:r>
+        <w:t xml:space="preserve">A new node “fluence monitor” has been implemented, which visualizes the energy density at a given surface. This node takes the energy of an individual ray as well as the spatial density of the rays into </w:t>
+      </w:r>
       <w:r>
         <w:lastRenderedPageBreak/>
-        <w:t>Calculation of fluence maps</w:t>
-      </w:r>
-    </w:p>
-    <w:p>
-      <w:r>
-        <w:t xml:space="preserve">A new node “fluence monitor” has been implemented, which visualizes the energy density at a given surface. This node takes the energy of an individual ray as well as the spatial density of the rays into account. </w:t>
+        <w:t xml:space="preserve">account. </w:t>
       </w:r>
       <w:r>
         <w:t>While a simple binning procedure would give very poor results for a limited number of rays, we make use of an elaborate algorithm making use of Voronoi cells.</w:t>
@@ -265,7 +266,7 @@
     </w:p>
     <w:p>
       <w:pPr>
-        <w:pStyle w:val="berschrift1"/>
+        <w:pStyle w:val="Heading1"/>
       </w:pPr>
       <w:r>
         <w:t>First modelling of a real-life setup and benchmarking</w:t>
@@ -361,13 +362,7 @@
         <w:rPr>
           <w:rFonts w:cstheme="minorHAnsi"/>
         </w:rPr>
-        <w:t>ω</w:t>
-      </w:r>
-      <w:r>
-        <w:rPr>
-          <w:rFonts w:cstheme="minorHAnsi"/>
-        </w:rPr>
-        <w:t xml:space="preserve">). After further demagnification / imaging both rays hit nearfield and </w:t>
+        <w:t xml:space="preserve">ω). After further demagnification / imaging both rays hit nearfield and </w:t>
       </w:r>
       <w:proofErr w:type="spellStart"/>
       <w:r>
@@ -414,7 +409,7 @@
                           <a14:useLocalDpi xmlns:a14="http://schemas.microsoft.com/office/drawing/2010/main" val="0"/>
                         </a:ext>
                         <a:ext uri="{96DAC541-7B7A-43D3-8B79-37D633B846F1}">
-                          <asvg:svgBlip xmlns:asvg="http://schemas.microsoft.com/office/drawing/2016/SVG/main" r:embed="rId9"/>
+                          <asvg:svgBlip xmlns:asvg="http://schemas.microsoft.com/office/drawing/2016/SVG/main" xmlns:w16sdtdh="http://schemas.microsoft.com/office/word/2020/wordml/sdtdatahash" xmlns:w16="http://schemas.microsoft.com/office/word/2018/wordml" xmlns:w16cid="http://schemas.microsoft.com/office/word/2016/wordml/cid" xmlns:w16cex="http://schemas.microsoft.com/office/word/2018/wordml/cex" xmlns:w="http://schemas.openxmlformats.org/wordprocessingml/2006/main" xmlns:w10="urn:schemas-microsoft-com:office:word" xmlns:v="urn:schemas-microsoft-com:vml" xmlns:o="urn:schemas-microsoft-com:office:office" xmlns:am3d="http://schemas.microsoft.com/office/drawing/2017/model3d" xmlns:aink="http://schemas.microsoft.com/office/drawing/2016/ink" xmlns:cx8="http://schemas.microsoft.com/office/drawing/2016/5/14/chartex" xmlns:cx7="http://schemas.microsoft.com/office/drawing/2016/5/13/chartex" xmlns:cx6="http://schemas.microsoft.com/office/drawing/2016/5/12/chartex" xmlns:cx5="http://schemas.microsoft.com/office/drawing/2016/5/11/chartex" xmlns:cx4="http://schemas.microsoft.com/office/drawing/2016/5/10/chartex" xmlns:cx3="http://schemas.microsoft.com/office/drawing/2016/5/9/chartex" xmlns:cx2="http://schemas.microsoft.com/office/drawing/2015/10/21/chartex" xmlns="" r:embed="rId9"/>
                         </a:ext>
                       </a:extLst>
                     </a:blip>
@@ -535,7 +530,7 @@
     </w:p>
     <w:p>
       <w:pPr>
-        <w:pStyle w:val="berschrift1"/>
+        <w:pStyle w:val="Heading1"/>
       </w:pPr>
       <w:r>
         <w:t>Further improvements</w:t>
@@ -557,7 +552,7 @@
     </w:p>
     <w:p>
       <w:pPr>
-        <w:pStyle w:val="Listenabsatz"/>
+        <w:pStyle w:val="ListParagraph"/>
         <w:numPr>
           <w:ilvl w:val="0"/>
           <w:numId w:val="9"/>
@@ -569,7 +564,7 @@
     </w:p>
     <w:p>
       <w:pPr>
-        <w:pStyle w:val="Listenabsatz"/>
+        <w:pStyle w:val="ListParagraph"/>
         <w:numPr>
           <w:ilvl w:val="0"/>
           <w:numId w:val="9"/>
@@ -578,10 +573,12 @@
       <w:r>
         <w:t>&gt; 300 repository commits</w:t>
       </w:r>
-    </w:p>
-    <w:p>
-      <w:pPr>
-        <w:pStyle w:val="Listenabsatz"/>
+      <w:bookmarkStart w:id="0" w:name="_GoBack"/>
+      <w:bookmarkEnd w:id="0"/>
+    </w:p>
+    <w:p>
+      <w:pPr>
+        <w:pStyle w:val="ListParagraph"/>
         <w:numPr>
           <w:ilvl w:val="0"/>
           <w:numId w:val="9"/>
@@ -593,7 +590,7 @@
     </w:p>
     <w:p>
       <w:pPr>
-        <w:pStyle w:val="Listenabsatz"/>
+        <w:pStyle w:val="ListParagraph"/>
         <w:numPr>
           <w:ilvl w:val="0"/>
           <w:numId w:val="9"/>
@@ -611,7 +608,7 @@
     </w:p>
     <w:p>
       <w:pPr>
-        <w:pStyle w:val="Listenabsatz"/>
+        <w:pStyle w:val="ListParagraph"/>
         <w:numPr>
           <w:ilvl w:val="0"/>
           <w:numId w:val="9"/>
@@ -623,7 +620,7 @@
     </w:p>
     <w:p>
       <w:pPr>
-        <w:pStyle w:val="berschrift1"/>
+        <w:pStyle w:val="Heading1"/>
       </w:pPr>
       <w:r>
         <w:t>Outlook</w:t>
@@ -645,7 +642,7 @@
 </file>
 
 <file path=word/numbering.xml><?xml version="1.0" encoding="utf-8"?>
-<w:numbering xmlns:wpc="http://schemas.microsoft.com/office/word/2010/wordprocessingCanvas" xmlns:cx="http://schemas.microsoft.com/office/drawing/2014/chartex" xmlns:cx1="http://schemas.microsoft.com/office/drawing/2015/9/8/chartex" xmlns:cx2="http://schemas.microsoft.com/office/drawing/2015/10/21/chartex" xmlns:cx3="http://schemas.microsoft.com/office/drawing/2016/5/9/chartex" xmlns:cx4="http://schemas.microsoft.com/office/drawing/2016/5/10/chartex" xmlns:cx5="http://schemas.microsoft.com/office/drawing/2016/5/11/chartex" xmlns:cx6="http://schemas.microsoft.com/office/drawing/2016/5/12/chartex" xmlns:cx7="http://schemas.microsoft.com/office/drawing/2016/5/13/chartex" xmlns:cx8="http://schemas.microsoft.com/office/drawing/2016/5/14/chartex" xmlns:mc="http://schemas.openxmlformats.org/markup-compatibility/2006" xmlns:aink="http://schemas.microsoft.com/office/drawing/2016/ink" xmlns:am3d="http://schemas.microsoft.com/office/drawing/2017/model3d" xmlns:o="urn:schemas-microsoft-com:office:office" xmlns:r="http://schemas.openxmlformats.org/officeDocument/2006/relationships" xmlns:m="http://schemas.openxmlformats.org/officeDocument/2006/math" xmlns:v="urn:schemas-microsoft-com:vml" xmlns:wp14="http://schemas.microsoft.com/office/word/2010/wordprocessingDrawing" xmlns:wp="http://schemas.openxmlformats.org/drawingml/2006/wordprocessingDrawing" xmlns:w10="urn:schemas-microsoft-com:office:word" xmlns:w="http://schemas.openxmlformats.org/wordprocessingml/2006/main" xmlns:w14="http://schemas.microsoft.com/office/word/2010/wordml" xmlns:w15="http://schemas.microsoft.com/office/word/2012/wordml" xmlns:w16cex="http://schemas.microsoft.com/office/word/2018/wordml/cex" xmlns:w16cid="http://schemas.microsoft.com/office/word/2016/wordml/cid" xmlns:w16="http://schemas.microsoft.com/office/word/2018/wordml" xmlns:w16sdtdh="http://schemas.microsoft.com/office/word/2020/wordml/sdtdatahash" xmlns:w16se="http://schemas.microsoft.com/office/word/2015/wordml/symex" xmlns:wpg="http://schemas.microsoft.com/office/word/2010/wordprocessingGroup" xmlns:wpi="http://schemas.microsoft.com/office/word/2010/wordprocessingInk" xmlns:wne="http://schemas.microsoft.com/office/word/2006/wordml" xmlns:wps="http://schemas.microsoft.com/office/word/2010/wordprocessingShape" mc:Ignorable="w14 w15 w16se w16cid w16 w16cex w16sdtdh wp14">
+<w:numbering xmlns:wpc="http://schemas.microsoft.com/office/word/2010/wordprocessingCanvas" xmlns:cx="http://schemas.microsoft.com/office/drawing/2014/chartex" xmlns:cx1="http://schemas.microsoft.com/office/drawing/2015/9/8/chartex" xmlns:mc="http://schemas.openxmlformats.org/markup-compatibility/2006" xmlns:o="urn:schemas-microsoft-com:office:office" xmlns:r="http://schemas.openxmlformats.org/officeDocument/2006/relationships" xmlns:m="http://schemas.openxmlformats.org/officeDocument/2006/math" xmlns:v="urn:schemas-microsoft-com:vml" xmlns:wp14="http://schemas.microsoft.com/office/word/2010/wordprocessingDrawing" xmlns:wp="http://schemas.openxmlformats.org/drawingml/2006/wordprocessingDrawing" xmlns:w10="urn:schemas-microsoft-com:office:word" xmlns:w="http://schemas.openxmlformats.org/wordprocessingml/2006/main" xmlns:w14="http://schemas.microsoft.com/office/word/2010/wordml" xmlns:w15="http://schemas.microsoft.com/office/word/2012/wordml" xmlns:w16se="http://schemas.microsoft.com/office/word/2015/wordml/symex" xmlns:wpg="http://schemas.microsoft.com/office/word/2010/wordprocessingGroup" xmlns:wpi="http://schemas.microsoft.com/office/word/2010/wordprocessingInk" xmlns:wne="http://schemas.microsoft.com/office/word/2006/wordml" xmlns:wps="http://schemas.microsoft.com/office/word/2010/wordprocessingShape" mc:Ignorable="w14 w15 w16se wp14">
   <w:abstractNum w:abstractNumId="0" w15:restartNumberingAfterBreak="0">
     <w:nsid w:val="FFFFFF80"/>
     <w:multiLevelType w:val="singleLevel"/>
@@ -754,7 +751,7 @@
     <w:lvl w:ilvl="0">
       <w:start w:val="1"/>
       <w:numFmt w:val="bullet"/>
-      <w:pStyle w:val="Aufzhlungszeichen"/>
+      <w:pStyle w:val="ListBullet"/>
       <w:lvlText w:val=""/>
       <w:lvlJc w:val="left"/>
       <w:pPr>
@@ -768,7 +765,7 @@
     <w:lvl w:ilvl="1">
       <w:start w:val="1"/>
       <w:numFmt w:val="bullet"/>
-      <w:pStyle w:val="Aufzhlungszeichen2"/>
+      <w:pStyle w:val="ListBullet2"/>
       <w:lvlText w:val=""/>
       <w:lvlJc w:val="left"/>
       <w:pPr>
@@ -782,7 +779,7 @@
     <w:lvl w:ilvl="2">
       <w:start w:val="1"/>
       <w:numFmt w:val="bullet"/>
-      <w:pStyle w:val="Aufzhlungszeichen3"/>
+      <w:pStyle w:val="ListBullet3"/>
       <w:lvlText w:val=""/>
       <w:lvlJc w:val="left"/>
       <w:pPr>
@@ -797,7 +794,7 @@
     <w:lvl w:ilvl="3">
       <w:start w:val="1"/>
       <w:numFmt w:val="bullet"/>
-      <w:pStyle w:val="Aufzhlungszeichen4"/>
+      <w:pStyle w:val="ListBullet4"/>
       <w:lvlText w:val=""/>
       <w:lvlJc w:val="left"/>
       <w:pPr>
@@ -811,7 +808,7 @@
     <w:lvl w:ilvl="4">
       <w:start w:val="1"/>
       <w:numFmt w:val="bullet"/>
-      <w:pStyle w:val="Aufzhlungszeichen5"/>
+      <w:pStyle w:val="ListBullet5"/>
       <w:lvlText w:val=""/>
       <w:lvlJc w:val="left"/>
       <w:pPr>
@@ -965,7 +962,7 @@
     <w:lvl w:ilvl="0">
       <w:start w:val="1"/>
       <w:numFmt w:val="decimal"/>
-      <w:pStyle w:val="berschrift1"/>
+      <w:pStyle w:val="Heading1"/>
       <w:lvlText w:val="%1"/>
       <w:lvlJc w:val="left"/>
       <w:pPr>
@@ -978,7 +975,7 @@
     <w:lvl w:ilvl="1">
       <w:start w:val="1"/>
       <w:numFmt w:val="decimal"/>
-      <w:pStyle w:val="berschrift2"/>
+      <w:pStyle w:val="Heading2"/>
       <w:lvlText w:val="%1.%2"/>
       <w:lvlJc w:val="left"/>
       <w:pPr>
@@ -991,7 +988,7 @@
     <w:lvl w:ilvl="2">
       <w:start w:val="1"/>
       <w:numFmt w:val="decimal"/>
-      <w:pStyle w:val="berschrift3"/>
+      <w:pStyle w:val="Heading3"/>
       <w:lvlText w:val="%1.%2.%3"/>
       <w:lvlJc w:val="left"/>
       <w:pPr>
@@ -1004,7 +1001,7 @@
     <w:lvl w:ilvl="3">
       <w:start w:val="1"/>
       <w:numFmt w:val="decimal"/>
-      <w:pStyle w:val="berschrift4"/>
+      <w:pStyle w:val="Heading4"/>
       <w:lvlText w:val="%1.%2.%3.%4"/>
       <w:lvlJc w:val="left"/>
       <w:pPr>
@@ -1017,7 +1014,7 @@
     <w:lvl w:ilvl="4">
       <w:start w:val="1"/>
       <w:numFmt w:val="decimal"/>
-      <w:pStyle w:val="berschrift5"/>
+      <w:pStyle w:val="Heading5"/>
       <w:lvlText w:val="%1.%2.%3.%4.%5"/>
       <w:lvlJc w:val="left"/>
       <w:pPr>
@@ -1030,7 +1027,7 @@
     <w:lvl w:ilvl="5">
       <w:start w:val="1"/>
       <w:numFmt w:val="decimal"/>
-      <w:pStyle w:val="berschrift6"/>
+      <w:pStyle w:val="Heading6"/>
       <w:lvlText w:val="%1.%2.%3.%4.%5.%6"/>
       <w:lvlJc w:val="left"/>
       <w:pPr>
@@ -1043,7 +1040,7 @@
     <w:lvl w:ilvl="6">
       <w:start w:val="1"/>
       <w:numFmt w:val="decimal"/>
-      <w:pStyle w:val="berschrift7"/>
+      <w:pStyle w:val="Heading7"/>
       <w:lvlText w:val="%1.%2.%3.%4.%5.%6.%7"/>
       <w:lvlJc w:val="left"/>
       <w:pPr>
@@ -1068,7 +1065,7 @@
     <w:lvl w:ilvl="8">
       <w:start w:val="1"/>
       <w:numFmt w:val="decimal"/>
-      <w:pStyle w:val="berschrift8"/>
+      <w:pStyle w:val="Heading8"/>
       <w:lvlText w:val="%1.%2.%3.%4.%5.%6.%7.%8.%9"/>
       <w:lvlJc w:val="left"/>
       <w:pPr>
@@ -1223,7 +1220,7 @@
 </file>
 
 <file path=word/styles.xml><?xml version="1.0" encoding="utf-8"?>
-<w:styles xmlns:mc="http://schemas.openxmlformats.org/markup-compatibility/2006" xmlns:r="http://schemas.openxmlformats.org/officeDocument/2006/relationships" xmlns:w="http://schemas.openxmlformats.org/wordprocessingml/2006/main" xmlns:w14="http://schemas.microsoft.com/office/word/2010/wordml" xmlns:w15="http://schemas.microsoft.com/office/word/2012/wordml" xmlns:w16cex="http://schemas.microsoft.com/office/word/2018/wordml/cex" xmlns:w16cid="http://schemas.microsoft.com/office/word/2016/wordml/cid" xmlns:w16="http://schemas.microsoft.com/office/word/2018/wordml" xmlns:w16sdtdh="http://schemas.microsoft.com/office/word/2020/wordml/sdtdatahash" xmlns:w16se="http://schemas.microsoft.com/office/word/2015/wordml/symex" mc:Ignorable="w14 w15 w16se w16cid w16 w16cex w16sdtdh">
+<w:styles xmlns:mc="http://schemas.openxmlformats.org/markup-compatibility/2006" xmlns:r="http://schemas.openxmlformats.org/officeDocument/2006/relationships" xmlns:w="http://schemas.openxmlformats.org/wordprocessingml/2006/main" xmlns:w14="http://schemas.microsoft.com/office/word/2010/wordml" xmlns:w15="http://schemas.microsoft.com/office/word/2012/wordml" xmlns:w16se="http://schemas.microsoft.com/office/word/2015/wordml/symex" mc:Ignorable="w14 w15 w16se">
   <w:docDefaults>
     <w:rPrDefault>
       <w:rPr>
@@ -1239,7 +1236,7 @@
       </w:pPr>
     </w:pPrDefault>
   </w:docDefaults>
-  <w:latentStyles w:defLockedState="0" w:defUIPriority="99" w:defSemiHidden="0" w:defUnhideWhenUsed="0" w:defQFormat="0" w:count="376">
+  <w:latentStyles w:defLockedState="0" w:defUIPriority="99" w:defSemiHidden="0" w:defUnhideWhenUsed="0" w:defQFormat="0" w:count="371">
     <w:lsdException w:name="Normal" w:uiPriority="0" w:qFormat="1"/>
     <w:lsdException w:name="heading 1" w:uiPriority="9" w:qFormat="1"/>
     <w:lsdException w:name="heading 2" w:semiHidden="1" w:uiPriority="9" w:unhideWhenUsed="1" w:qFormat="1"/>
@@ -1611,23 +1608,18 @@
     <w:lsdException w:name="List Table 5 Dark Accent 6" w:uiPriority="50"/>
     <w:lsdException w:name="List Table 6 Colorful Accent 6" w:uiPriority="51"/>
     <w:lsdException w:name="List Table 7 Colorful Accent 6" w:uiPriority="52"/>
-    <w:lsdException w:name="Mention" w:semiHidden="1" w:unhideWhenUsed="1"/>
-    <w:lsdException w:name="Smart Hyperlink" w:semiHidden="1" w:unhideWhenUsed="1"/>
-    <w:lsdException w:name="Hashtag" w:semiHidden="1" w:unhideWhenUsed="1"/>
-    <w:lsdException w:name="Unresolved Mention" w:semiHidden="1" w:unhideWhenUsed="1"/>
-    <w:lsdException w:name="Smart Link" w:semiHidden="1" w:unhideWhenUsed="1"/>
   </w:latentStyles>
-  <w:style w:type="paragraph" w:default="1" w:styleId="Standard">
+  <w:style w:type="paragraph" w:default="1" w:styleId="Normal">
     <w:name w:val="Normal"/>
     <w:qFormat/>
     <w:rsid w:val="00857EDE"/>
   </w:style>
-  <w:style w:type="paragraph" w:styleId="berschrift1">
+  <w:style w:type="paragraph" w:styleId="Heading1">
     <w:name w:val="heading 1"/>
     <w:aliases w:val="Erste UeB"/>
-    <w:basedOn w:val="Standard"/>
-    <w:next w:val="Standard"/>
-    <w:link w:val="berschrift1Zchn"/>
+    <w:basedOn w:val="Normal"/>
+    <w:next w:val="Normal"/>
+    <w:link w:val="Heading1Char"/>
     <w:uiPriority w:val="2"/>
     <w:qFormat/>
     <w:rsid w:val="00162F00"/>
@@ -1649,12 +1641,12 @@
       <w:szCs w:val="28"/>
     </w:rPr>
   </w:style>
-  <w:style w:type="paragraph" w:styleId="berschrift2">
+  <w:style w:type="paragraph" w:styleId="Heading2">
     <w:name w:val="heading 2"/>
     <w:aliases w:val="Zweite UeB"/>
-    <w:basedOn w:val="Standard"/>
-    <w:next w:val="Standard"/>
-    <w:link w:val="berschrift2Zchn"/>
+    <w:basedOn w:val="Normal"/>
+    <w:next w:val="Normal"/>
+    <w:link w:val="Heading2Char"/>
     <w:uiPriority w:val="3"/>
     <w:qFormat/>
     <w:rsid w:val="00162F00"/>
@@ -1677,12 +1669,12 @@
       <w:szCs w:val="26"/>
     </w:rPr>
   </w:style>
-  <w:style w:type="paragraph" w:styleId="berschrift3">
+  <w:style w:type="paragraph" w:styleId="Heading3">
     <w:name w:val="heading 3"/>
     <w:aliases w:val="Dritte UeB"/>
-    <w:basedOn w:val="Standard"/>
-    <w:next w:val="Standard"/>
-    <w:link w:val="berschrift3Zchn"/>
+    <w:basedOn w:val="Normal"/>
+    <w:next w:val="Normal"/>
+    <w:link w:val="Heading3Char"/>
     <w:uiPriority w:val="9"/>
     <w:unhideWhenUsed/>
     <w:qFormat/>
@@ -1704,12 +1696,12 @@
       <w:bCs/>
     </w:rPr>
   </w:style>
-  <w:style w:type="paragraph" w:styleId="berschrift4">
+  <w:style w:type="paragraph" w:styleId="Heading4">
     <w:name w:val="heading 4"/>
     <w:aliases w:val="Vierte UeB"/>
-    <w:basedOn w:val="Standard"/>
-    <w:next w:val="Standard"/>
-    <w:link w:val="berschrift4Zchn"/>
+    <w:basedOn w:val="Normal"/>
+    <w:next w:val="Normal"/>
+    <w:link w:val="Heading4Char"/>
     <w:uiPriority w:val="9"/>
     <w:unhideWhenUsed/>
     <w:qFormat/>
@@ -1733,12 +1725,12 @@
       <w:iCs/>
     </w:rPr>
   </w:style>
-  <w:style w:type="paragraph" w:styleId="berschrift5">
+  <w:style w:type="paragraph" w:styleId="Heading5">
     <w:name w:val="heading 5"/>
     <w:aliases w:val="Fuenfte UeB"/>
-    <w:basedOn w:val="Standard"/>
-    <w:next w:val="Standard"/>
-    <w:link w:val="berschrift5Zchn"/>
+    <w:basedOn w:val="Normal"/>
+    <w:next w:val="Normal"/>
+    <w:link w:val="Heading5Char"/>
     <w:uiPriority w:val="9"/>
     <w:semiHidden/>
     <w:unhideWhenUsed/>
@@ -1758,11 +1750,11 @@
       <w:rFonts w:asciiTheme="majorHAnsi" w:eastAsiaTheme="majorEastAsia" w:hAnsiTheme="majorHAnsi" w:cstheme="majorBidi"/>
     </w:rPr>
   </w:style>
-  <w:style w:type="paragraph" w:styleId="berschrift6">
+  <w:style w:type="paragraph" w:styleId="Heading6">
     <w:name w:val="heading 6"/>
-    <w:basedOn w:val="Standard"/>
-    <w:next w:val="Standard"/>
-    <w:link w:val="berschrift6Zchn"/>
+    <w:basedOn w:val="Normal"/>
+    <w:next w:val="Normal"/>
+    <w:link w:val="Heading6Char"/>
     <w:uiPriority w:val="9"/>
     <w:semiHidden/>
     <w:unhideWhenUsed/>
@@ -1785,11 +1777,11 @@
       <w:color w:val="243F60" w:themeColor="accent1" w:themeShade="7F"/>
     </w:rPr>
   </w:style>
-  <w:style w:type="paragraph" w:styleId="berschrift7">
+  <w:style w:type="paragraph" w:styleId="Heading7">
     <w:name w:val="heading 7"/>
-    <w:basedOn w:val="Standard"/>
-    <w:next w:val="Standard"/>
-    <w:link w:val="berschrift7Zchn"/>
+    <w:basedOn w:val="Normal"/>
+    <w:next w:val="Normal"/>
+    <w:link w:val="Heading7Char"/>
     <w:uiPriority w:val="9"/>
     <w:semiHidden/>
     <w:unhideWhenUsed/>
@@ -1812,11 +1804,11 @@
       <w:color w:val="404040" w:themeColor="text1" w:themeTint="BF"/>
     </w:rPr>
   </w:style>
-  <w:style w:type="paragraph" w:styleId="berschrift8">
+  <w:style w:type="paragraph" w:styleId="Heading8">
     <w:name w:val="heading 8"/>
-    <w:basedOn w:val="Standard"/>
-    <w:next w:val="Standard"/>
-    <w:link w:val="berschrift8Zchn"/>
+    <w:basedOn w:val="Normal"/>
+    <w:next w:val="Normal"/>
+    <w:link w:val="Heading8Char"/>
     <w:uiPriority w:val="9"/>
     <w:semiHidden/>
     <w:unhideWhenUsed/>
@@ -1839,13 +1831,13 @@
       <w:szCs w:val="20"/>
     </w:rPr>
   </w:style>
-  <w:style w:type="character" w:default="1" w:styleId="Absatz-Standardschriftart">
+  <w:style w:type="character" w:default="1" w:styleId="DefaultParagraphFont">
     <w:name w:val="Default Paragraph Font"/>
     <w:uiPriority w:val="1"/>
     <w:semiHidden/>
     <w:unhideWhenUsed/>
   </w:style>
-  <w:style w:type="table" w:default="1" w:styleId="NormaleTabelle">
+  <w:style w:type="table" w:default="1" w:styleId="TableNormal">
     <w:name w:val="Normal Table"/>
     <w:uiPriority w:val="99"/>
     <w:semiHidden/>
@@ -1860,7 +1852,7 @@
       </w:tblCellMar>
     </w:tblPr>
   </w:style>
-  <w:style w:type="numbering" w:default="1" w:styleId="KeineListe">
+  <w:style w:type="numbering" w:default="1" w:styleId="NoList">
     <w:name w:val="No List"/>
     <w:uiPriority w:val="99"/>
     <w:semiHidden/>
@@ -1886,11 +1878,11 @@
       </w:numPr>
     </w:pPr>
   </w:style>
-  <w:style w:type="character" w:customStyle="1" w:styleId="berschrift1Zchn">
-    <w:name w:val="Überschrift 1 Zchn"/>
-    <w:aliases w:val="Erste UeB Zchn"/>
-    <w:basedOn w:val="Absatz-Standardschriftart"/>
-    <w:link w:val="berschrift1"/>
+  <w:style w:type="character" w:customStyle="1" w:styleId="Heading1Char">
+    <w:name w:val="Heading 1 Char"/>
+    <w:aliases w:val="Erste UeB Char"/>
+    <w:basedOn w:val="DefaultParagraphFont"/>
+    <w:link w:val="Heading1"/>
     <w:uiPriority w:val="2"/>
     <w:rsid w:val="00162F00"/>
     <w:rPr>
@@ -1901,11 +1893,11 @@
       <w:szCs w:val="28"/>
     </w:rPr>
   </w:style>
-  <w:style w:type="character" w:customStyle="1" w:styleId="berschrift2Zchn">
-    <w:name w:val="Überschrift 2 Zchn"/>
-    <w:aliases w:val="Zweite UeB Zchn"/>
-    <w:basedOn w:val="Absatz-Standardschriftart"/>
-    <w:link w:val="berschrift2"/>
+  <w:style w:type="character" w:customStyle="1" w:styleId="Heading2Char">
+    <w:name w:val="Heading 2 Char"/>
+    <w:aliases w:val="Zweite UeB Char"/>
+    <w:basedOn w:val="DefaultParagraphFont"/>
+    <w:link w:val="Heading2"/>
     <w:uiPriority w:val="3"/>
     <w:rsid w:val="00162F00"/>
     <w:rPr>
@@ -1916,11 +1908,11 @@
       <w:szCs w:val="26"/>
     </w:rPr>
   </w:style>
-  <w:style w:type="character" w:customStyle="1" w:styleId="berschrift3Zchn">
-    <w:name w:val="Überschrift 3 Zchn"/>
-    <w:aliases w:val="Dritte UeB Zchn"/>
-    <w:basedOn w:val="Absatz-Standardschriftart"/>
-    <w:link w:val="berschrift3"/>
+  <w:style w:type="character" w:customStyle="1" w:styleId="Heading3Char">
+    <w:name w:val="Heading 3 Char"/>
+    <w:aliases w:val="Dritte UeB Char"/>
+    <w:basedOn w:val="DefaultParagraphFont"/>
+    <w:link w:val="Heading3"/>
     <w:uiPriority w:val="9"/>
     <w:rsid w:val="00162F00"/>
     <w:rPr>
@@ -1929,11 +1921,11 @@
       <w:bCs/>
     </w:rPr>
   </w:style>
-  <w:style w:type="character" w:customStyle="1" w:styleId="berschrift4Zchn">
-    <w:name w:val="Überschrift 4 Zchn"/>
-    <w:aliases w:val="Vierte UeB Zchn"/>
-    <w:basedOn w:val="Absatz-Standardschriftart"/>
-    <w:link w:val="berschrift4"/>
+  <w:style w:type="character" w:customStyle="1" w:styleId="Heading4Char">
+    <w:name w:val="Heading 4 Char"/>
+    <w:aliases w:val="Vierte UeB Char"/>
+    <w:basedOn w:val="DefaultParagraphFont"/>
+    <w:link w:val="Heading4"/>
     <w:uiPriority w:val="9"/>
     <w:rsid w:val="00162F00"/>
     <w:rPr>
@@ -1944,11 +1936,11 @@
       <w:iCs/>
     </w:rPr>
   </w:style>
-  <w:style w:type="character" w:customStyle="1" w:styleId="berschrift5Zchn">
-    <w:name w:val="Überschrift 5 Zchn"/>
-    <w:aliases w:val="Fuenfte UeB Zchn"/>
-    <w:basedOn w:val="Absatz-Standardschriftart"/>
-    <w:link w:val="berschrift5"/>
+  <w:style w:type="character" w:customStyle="1" w:styleId="Heading5Char">
+    <w:name w:val="Heading 5 Char"/>
+    <w:aliases w:val="Fuenfte UeB Char"/>
+    <w:basedOn w:val="DefaultParagraphFont"/>
+    <w:link w:val="Heading5"/>
     <w:uiPriority w:val="9"/>
     <w:semiHidden/>
     <w:rsid w:val="00162F00"/>
@@ -1956,10 +1948,10 @@
       <w:rFonts w:asciiTheme="majorHAnsi" w:eastAsiaTheme="majorEastAsia" w:hAnsiTheme="majorHAnsi" w:cstheme="majorBidi"/>
     </w:rPr>
   </w:style>
-  <w:style w:type="character" w:customStyle="1" w:styleId="berschrift6Zchn">
-    <w:name w:val="Überschrift 6 Zchn"/>
-    <w:basedOn w:val="Absatz-Standardschriftart"/>
-    <w:link w:val="berschrift6"/>
+  <w:style w:type="character" w:customStyle="1" w:styleId="Heading6Char">
+    <w:name w:val="Heading 6 Char"/>
+    <w:basedOn w:val="DefaultParagraphFont"/>
+    <w:link w:val="Heading6"/>
     <w:uiPriority w:val="9"/>
     <w:semiHidden/>
     <w:rsid w:val="00C26A0C"/>
@@ -1970,10 +1962,10 @@
       <w:color w:val="243F60" w:themeColor="accent1" w:themeShade="7F"/>
     </w:rPr>
   </w:style>
-  <w:style w:type="character" w:customStyle="1" w:styleId="berschrift7Zchn">
-    <w:name w:val="Überschrift 7 Zchn"/>
-    <w:basedOn w:val="Absatz-Standardschriftart"/>
-    <w:link w:val="berschrift7"/>
+  <w:style w:type="character" w:customStyle="1" w:styleId="Heading7Char">
+    <w:name w:val="Heading 7 Char"/>
+    <w:basedOn w:val="DefaultParagraphFont"/>
+    <w:link w:val="Heading7"/>
     <w:uiPriority w:val="9"/>
     <w:semiHidden/>
     <w:rsid w:val="00C26A0C"/>
@@ -1984,10 +1976,10 @@
       <w:color w:val="404040" w:themeColor="text1" w:themeTint="BF"/>
     </w:rPr>
   </w:style>
-  <w:style w:type="character" w:customStyle="1" w:styleId="berschrift8Zchn">
-    <w:name w:val="Überschrift 8 Zchn"/>
-    <w:basedOn w:val="Absatz-Standardschriftart"/>
-    <w:link w:val="berschrift8"/>
+  <w:style w:type="character" w:customStyle="1" w:styleId="Heading8Char">
+    <w:name w:val="Heading 8 Char"/>
+    <w:basedOn w:val="DefaultParagraphFont"/>
+    <w:link w:val="Heading8"/>
     <w:uiPriority w:val="9"/>
     <w:semiHidden/>
     <w:rsid w:val="00C26A0C"/>
@@ -1998,9 +1990,9 @@
       <w:szCs w:val="20"/>
     </w:rPr>
   </w:style>
-  <w:style w:type="paragraph" w:styleId="Aufzhlungszeichen">
+  <w:style w:type="paragraph" w:styleId="ListBullet">
     <w:name w:val="List Bullet"/>
-    <w:basedOn w:val="Standard"/>
+    <w:basedOn w:val="Normal"/>
     <w:uiPriority w:val="4"/>
     <w:unhideWhenUsed/>
     <w:qFormat/>
@@ -2012,9 +2004,9 @@
       <w:contextualSpacing/>
     </w:pPr>
   </w:style>
-  <w:style w:type="paragraph" w:styleId="Aufzhlungszeichen2">
+  <w:style w:type="paragraph" w:styleId="ListBullet2">
     <w:name w:val="List Bullet 2"/>
-    <w:basedOn w:val="Standard"/>
+    <w:basedOn w:val="Normal"/>
     <w:uiPriority w:val="99"/>
     <w:semiHidden/>
     <w:unhideWhenUsed/>
@@ -2027,9 +2019,9 @@
       <w:contextualSpacing/>
     </w:pPr>
   </w:style>
-  <w:style w:type="paragraph" w:styleId="Aufzhlungszeichen3">
+  <w:style w:type="paragraph" w:styleId="ListBullet3">
     <w:name w:val="List Bullet 3"/>
-    <w:basedOn w:val="Standard"/>
+    <w:basedOn w:val="Normal"/>
     <w:uiPriority w:val="99"/>
     <w:semiHidden/>
     <w:unhideWhenUsed/>
@@ -2042,9 +2034,9 @@
       <w:contextualSpacing/>
     </w:pPr>
   </w:style>
-  <w:style w:type="paragraph" w:styleId="Aufzhlungszeichen4">
+  <w:style w:type="paragraph" w:styleId="ListBullet4">
     <w:name w:val="List Bullet 4"/>
-    <w:basedOn w:val="Standard"/>
+    <w:basedOn w:val="Normal"/>
     <w:uiPriority w:val="99"/>
     <w:semiHidden/>
     <w:unhideWhenUsed/>
@@ -2057,9 +2049,9 @@
       <w:contextualSpacing/>
     </w:pPr>
   </w:style>
-  <w:style w:type="paragraph" w:styleId="Aufzhlungszeichen5">
+  <w:style w:type="paragraph" w:styleId="ListBullet5">
     <w:name w:val="List Bullet 5"/>
-    <w:basedOn w:val="Standard"/>
+    <w:basedOn w:val="Normal"/>
     <w:uiPriority w:val="99"/>
     <w:semiHidden/>
     <w:unhideWhenUsed/>
@@ -2072,11 +2064,11 @@
       <w:contextualSpacing/>
     </w:pPr>
   </w:style>
-  <w:style w:type="paragraph" w:styleId="Titel">
+  <w:style w:type="paragraph" w:styleId="Title">
     <w:name w:val="Title"/>
-    <w:basedOn w:val="Standard"/>
-    <w:next w:val="Standard"/>
-    <w:link w:val="TitelZchn"/>
+    <w:basedOn w:val="Normal"/>
+    <w:next w:val="Normal"/>
+    <w:link w:val="TitleChar"/>
     <w:uiPriority w:val="1"/>
     <w:qFormat/>
     <w:rsid w:val="00263BD1"/>
@@ -2092,10 +2084,10 @@
       <w:szCs w:val="56"/>
     </w:rPr>
   </w:style>
-  <w:style w:type="character" w:customStyle="1" w:styleId="TitelZchn">
-    <w:name w:val="Titel Zchn"/>
-    <w:basedOn w:val="Absatz-Standardschriftart"/>
-    <w:link w:val="Titel"/>
+  <w:style w:type="character" w:customStyle="1" w:styleId="TitleChar">
+    <w:name w:val="Title Char"/>
+    <w:basedOn w:val="DefaultParagraphFont"/>
+    <w:link w:val="Title"/>
     <w:uiPriority w:val="1"/>
     <w:rsid w:val="00263BD1"/>
     <w:rPr>
@@ -2106,9 +2098,9 @@
       <w:szCs w:val="56"/>
     </w:rPr>
   </w:style>
-  <w:style w:type="paragraph" w:styleId="Listenabsatz">
+  <w:style w:type="paragraph" w:styleId="ListParagraph">
     <w:name w:val="List Paragraph"/>
-    <w:basedOn w:val="Standard"/>
+    <w:basedOn w:val="Normal"/>
     <w:uiPriority w:val="34"/>
     <w:qFormat/>
     <w:rsid w:val="00BA5C62"/>

</xml_diff>